<commit_message>
Added formatting changes to resume files
</commit_message>
<xml_diff>
--- a/docs/Resume.docx
+++ b/docs/Resume.docx
@@ -83,7 +83,23 @@
           <w:sz w:val="20"/>
           <w:szCs w:val="24"/>
         </w:rPr>
-        <w:t>US AI, North Bethesda, M</w:t>
+        <w:t>US AI</w:t>
+      </w:r>
+      <w:r>
+        <w:rPr>
+          <w:rFonts w:cstheme="minorHAnsi"/>
+          <w:sz w:val="20"/>
+          <w:szCs w:val="24"/>
+        </w:rPr>
+        <w:t xml:space="preserve"> |</w:t>
+      </w:r>
+      <w:r>
+        <w:rPr>
+          <w:rFonts w:cstheme="minorHAnsi"/>
+          <w:sz w:val="20"/>
+          <w:szCs w:val="24"/>
+        </w:rPr>
+        <w:t xml:space="preserve"> North Bethesda, M</w:t>
       </w:r>
       <w:r>
         <w:rPr>
@@ -410,7 +426,23 @@
           <w:sz w:val="20"/>
           <w:szCs w:val="24"/>
         </w:rPr>
-        <w:t>Haver Analytics, Inc., New York, NY</w:t>
+        <w:t>Haver Analytics</w:t>
+      </w:r>
+      <w:r>
+        <w:rPr>
+          <w:rFonts w:cstheme="minorHAnsi"/>
+          <w:sz w:val="20"/>
+          <w:szCs w:val="24"/>
+        </w:rPr>
+        <w:t xml:space="preserve"> |</w:t>
+      </w:r>
+      <w:r>
+        <w:rPr>
+          <w:rFonts w:cstheme="minorHAnsi"/>
+          <w:sz w:val="20"/>
+          <w:szCs w:val="24"/>
+        </w:rPr>
+        <w:t xml:space="preserve"> New York, NY</w:t>
       </w:r>
       <w:r>
         <w:rPr>
@@ -565,7 +597,23 @@
           <w:sz w:val="20"/>
           <w:szCs w:val="24"/>
         </w:rPr>
-        <w:t xml:space="preserve">Haver Analytics, Inc., New York, NY | </w:t>
+        <w:t>Haver Analytics</w:t>
+      </w:r>
+      <w:r>
+        <w:rPr>
+          <w:rFonts w:cstheme="minorHAnsi"/>
+          <w:sz w:val="20"/>
+          <w:szCs w:val="24"/>
+        </w:rPr>
+        <w:t xml:space="preserve"> |</w:t>
+      </w:r>
+      <w:r>
+        <w:rPr>
+          <w:rFonts w:cstheme="minorHAnsi"/>
+          <w:sz w:val="20"/>
+          <w:szCs w:val="24"/>
+        </w:rPr>
+        <w:t xml:space="preserve"> New York, NY | </w:t>
       </w:r>
       <w:r>
         <w:rPr>
@@ -749,7 +797,23 @@
           <w:sz w:val="20"/>
           <w:szCs w:val="24"/>
         </w:rPr>
-        <w:t xml:space="preserve">Haver Analytics, Inc., New York, NY | </w:t>
+        <w:t>Haver Analytics</w:t>
+      </w:r>
+      <w:r>
+        <w:rPr>
+          <w:rFonts w:cstheme="minorHAnsi"/>
+          <w:sz w:val="20"/>
+          <w:szCs w:val="24"/>
+        </w:rPr>
+        <w:t xml:space="preserve"> |</w:t>
+      </w:r>
+      <w:r>
+        <w:rPr>
+          <w:rFonts w:cstheme="minorHAnsi"/>
+          <w:sz w:val="20"/>
+          <w:szCs w:val="24"/>
+        </w:rPr>
+        <w:t xml:space="preserve"> New York, NY | </w:t>
       </w:r>
       <w:r>
         <w:rPr>
@@ -1050,16 +1114,7 @@
           <w:sz w:val="20"/>
           <w:szCs w:val="20"/>
         </w:rPr>
-        <w:t xml:space="preserve"> </w:t>
-      </w:r>
-      <w:r>
-        <w:rPr>
-          <w:rFonts w:cstheme="minorHAnsi"/>
-          <w:iCs/>
-          <w:sz w:val="20"/>
-          <w:szCs w:val="20"/>
-        </w:rPr>
-        <w:t xml:space="preserve">| </w:t>
+        <w:t xml:space="preserve"> | </w:t>
       </w:r>
       <w:r>
         <w:rPr>

</xml_diff>